<commit_message>
report updated, many wrong things corrected
</commit_message>
<xml_diff>
--- a/Checkpoint_3/22.docx
+++ b/Checkpoint_3/22.docx
@@ -294,12 +294,14 @@
         <w:jc w:val="both"/>
         <w:rPr>
           <w:rFonts w:ascii="Calibri" w:eastAsia="DejaVu Sans Condensed" w:hAnsi="Calibri"/>
-          <w:lang w:val="en-GB"/>
-        </w:rPr>
-      </w:pPr>
-      <w:r>
-        <w:rPr>
-          <w:rFonts w:ascii="Calibri" w:eastAsia="DejaVu Sans Condensed" w:hAnsi="Calibri"/>
+          <w:b/>
+          <w:lang w:val="en-GB"/>
+        </w:rPr>
+      </w:pPr>
+      <w:r>
+        <w:rPr>
+          <w:rFonts w:ascii="Calibri" w:eastAsia="DejaVu Sans Condensed" w:hAnsi="Calibri"/>
+          <w:b/>
           <w:lang w:val="en-GB"/>
         </w:rPr>
         <w:t>Choropleth map</w:t>
@@ -336,7 +338,14 @@
           <w:rFonts w:ascii="Calibri" w:eastAsia="DejaVu Sans Condensed" w:hAnsi="Calibri"/>
           <w:lang w:val="en-GB"/>
         </w:rPr>
-        <w:t>health factors</w:t>
+        <w:t xml:space="preserve">health </w:t>
+      </w:r>
+      <w:r>
+        <w:rPr>
+          <w:rFonts w:ascii="Calibri" w:eastAsia="DejaVu Sans Condensed" w:hAnsi="Calibri"/>
+          <w:lang w:val="en-GB"/>
+        </w:rPr>
+        <w:t>influencers</w:t>
       </w:r>
       <w:r>
         <w:rPr>
@@ -428,12 +437,14 @@
         <w:jc w:val="both"/>
         <w:rPr>
           <w:rFonts w:ascii="Calibri" w:eastAsia="DejaVu Sans Condensed" w:hAnsi="Calibri"/>
-          <w:lang w:val="en-GB"/>
-        </w:rPr>
-      </w:pPr>
-      <w:r>
-        <w:rPr>
-          <w:rFonts w:ascii="Calibri" w:eastAsia="DejaVu Sans Condensed" w:hAnsi="Calibri"/>
+          <w:b/>
+          <w:lang w:val="en-GB"/>
+        </w:rPr>
+      </w:pPr>
+      <w:r>
+        <w:rPr>
+          <w:rFonts w:ascii="Calibri" w:eastAsia="DejaVu Sans Condensed" w:hAnsi="Calibri"/>
+          <w:b/>
           <w:lang w:val="en-GB"/>
         </w:rPr>
         <w:t>Scatter plot</w:t>
@@ -456,28 +467,42 @@
           <w:rFonts w:ascii="Calibri" w:eastAsia="DejaVu Sans Condensed" w:hAnsi="Calibri"/>
           <w:lang w:val="en-GB"/>
         </w:rPr>
-        <w:t xml:space="preserve">We’ll have 1 scatter plot per each variable of health being analysed. This means we have 7 different scatter plots </w:t>
-      </w:r>
-      <w:r>
-        <w:rPr>
-          <w:rFonts w:ascii="Calibri" w:eastAsia="DejaVu Sans Condensed" w:hAnsi="Calibri"/>
-          <w:lang w:val="en-GB"/>
-        </w:rPr>
-        <w:t>piled</w:t>
-      </w:r>
-      <w:r>
-        <w:rPr>
-          <w:rFonts w:ascii="Calibri" w:eastAsia="DejaVu Sans Condensed" w:hAnsi="Calibri"/>
-          <w:lang w:val="en-GB"/>
-        </w:rPr>
-        <w:t xml:space="preserve"> on top of each other. On the x axis we have the health factor and on the y axis we have the habit</w:t>
-      </w:r>
-      <w:r>
-        <w:rPr>
-          <w:rFonts w:ascii="Calibri" w:eastAsia="DejaVu Sans Condensed" w:hAnsi="Calibri"/>
-          <w:lang w:val="en-GB"/>
-        </w:rPr>
-        <w:t xml:space="preserve"> selected on the slicer described above. The point of the country selected on the choropleth map will glow so the user can identify the country selected and compare it to the rest of the countries.</w:t>
+        <w:t>We’ll have 1 scatter plot per each variable of health being analysed. This means we have 7 different scatter</w:t>
+      </w:r>
+      <w:r>
+        <w:rPr>
+          <w:rFonts w:ascii="Calibri" w:eastAsia="DejaVu Sans Condensed" w:hAnsi="Calibri"/>
+          <w:lang w:val="en-GB"/>
+        </w:rPr>
+        <w:t xml:space="preserve"> plots as small multiples</w:t>
+      </w:r>
+      <w:r>
+        <w:rPr>
+          <w:rFonts w:ascii="Calibri" w:eastAsia="DejaVu Sans Condensed" w:hAnsi="Calibri"/>
+          <w:lang w:val="en-GB"/>
+        </w:rPr>
+        <w:t>. On the x axis we have the health factor and on the y axis we have the habit</w:t>
+      </w:r>
+      <w:r>
+        <w:rPr>
+          <w:rFonts w:ascii="Calibri" w:eastAsia="DejaVu Sans Condensed" w:hAnsi="Calibri"/>
+          <w:lang w:val="en-GB"/>
+        </w:rPr>
+        <w:t xml:space="preserve"> selected on the slicer described above. The point of the country selected on the choropleth map will </w:t>
+      </w:r>
+      <w:r>
+        <w:rPr>
+          <w:rFonts w:ascii="Calibri" w:eastAsia="DejaVu Sans Condensed" w:hAnsi="Calibri"/>
+          <w:lang w:val="en-GB"/>
+        </w:rPr>
+        <w:t>have highier luminance</w:t>
+      </w:r>
+      <w:r>
+        <w:rPr>
+          <w:rFonts w:ascii="Calibri" w:eastAsia="DejaVu Sans Condensed" w:hAnsi="Calibri"/>
+          <w:lang w:val="en-GB"/>
+        </w:rPr>
+        <w:t xml:space="preserve"> so the user can identify the country selected and compare it to the rest of the countries.</w:t>
       </w:r>
       <w:r>
         <w:rPr>
@@ -500,12 +525,14 @@
         <w:jc w:val="both"/>
         <w:rPr>
           <w:rFonts w:ascii="Calibri" w:eastAsia="DejaVu Sans Condensed" w:hAnsi="Calibri"/>
-          <w:lang w:val="en-GB"/>
-        </w:rPr>
-      </w:pPr>
-      <w:r>
-        <w:rPr>
-          <w:rFonts w:ascii="Calibri" w:eastAsia="DejaVu Sans Condensed" w:hAnsi="Calibri"/>
+          <w:b/>
+          <w:lang w:val="en-GB"/>
+        </w:rPr>
+      </w:pPr>
+      <w:r>
+        <w:rPr>
+          <w:rFonts w:ascii="Calibri" w:eastAsia="DejaVu Sans Condensed" w:hAnsi="Calibri"/>
+          <w:b/>
           <w:lang w:val="en-GB"/>
         </w:rPr>
         <w:t>Star plot</w:t>
@@ -528,7 +555,35 @@
           <w:rFonts w:ascii="Calibri" w:eastAsia="DejaVu Sans Condensed" w:hAnsi="Calibri"/>
           <w:lang w:val="en-GB"/>
         </w:rPr>
-        <w:t xml:space="preserve">In this plot we’ll have the correlation coefficient of each health variable with the variable selected on the slicer. </w:t>
+        <w:t xml:space="preserve">In this plot we’ll have the correlation coefficient </w:t>
+      </w:r>
+      <w:r>
+        <w:rPr>
+          <w:rFonts w:ascii="Calibri" w:eastAsia="DejaVu Sans Condensed" w:hAnsi="Calibri"/>
+          <w:lang w:val="en-GB"/>
+        </w:rPr>
+        <w:t>between</w:t>
+      </w:r>
+      <w:r>
+        <w:rPr>
+          <w:rFonts w:ascii="Calibri" w:eastAsia="DejaVu Sans Condensed" w:hAnsi="Calibri"/>
+          <w:lang w:val="en-GB"/>
+        </w:rPr>
+        <w:t xml:space="preserve"> each health variable </w:t>
+      </w:r>
+      <w:r>
+        <w:rPr>
+          <w:rFonts w:ascii="Calibri" w:eastAsia="DejaVu Sans Condensed" w:hAnsi="Calibri"/>
+          <w:lang w:val="en-GB"/>
+        </w:rPr>
+        <w:t>and</w:t>
+      </w:r>
+      <w:r>
+        <w:rPr>
+          <w:rFonts w:ascii="Calibri" w:eastAsia="DejaVu Sans Condensed" w:hAnsi="Calibri"/>
+          <w:lang w:val="en-GB"/>
+        </w:rPr>
+        <w:t xml:space="preserve"> the variable selected on the slicer. </w:t>
       </w:r>
     </w:p>
     <w:p>
@@ -544,12 +599,14 @@
         <w:jc w:val="both"/>
         <w:rPr>
           <w:rFonts w:ascii="Calibri" w:eastAsia="DejaVu Sans Condensed" w:hAnsi="Calibri"/>
-          <w:lang w:val="en-GB"/>
-        </w:rPr>
-      </w:pPr>
-      <w:r>
-        <w:rPr>
-          <w:rFonts w:ascii="Calibri" w:eastAsia="DejaVu Sans Condensed" w:hAnsi="Calibri"/>
+          <w:b/>
+          <w:lang w:val="en-GB"/>
+        </w:rPr>
+      </w:pPr>
+      <w:r>
+        <w:rPr>
+          <w:rFonts w:ascii="Calibri" w:eastAsia="DejaVu Sans Condensed" w:hAnsi="Calibri"/>
+          <w:b/>
           <w:lang w:val="en-GB"/>
         </w:rPr>
         <w:t>Violin plot</w:t>
@@ -573,6 +630,28 @@
           <w:lang w:val="en-GB"/>
         </w:rPr>
         <w:t xml:space="preserve">Here once again we’ll have a violin plot per each health variable, which means we’ll have seven different violin plots. Each violin plot will show the distribution of countries in relation with one of the health variables. </w:t>
+      </w:r>
+      <w:r>
+        <w:rPr>
+          <w:rFonts w:ascii="Calibri" w:eastAsia="DejaVu Sans Condensed" w:hAnsi="Calibri"/>
+          <w:lang w:val="en-GB"/>
+        </w:rPr>
+        <w:t>We will also have an 8</w:t>
+      </w:r>
+      <w:r>
+        <w:rPr>
+          <w:rFonts w:ascii="Calibri" w:eastAsia="DejaVu Sans Condensed" w:hAnsi="Calibri"/>
+          <w:vertAlign w:val="superscript"/>
+          <w:lang w:val="en-GB"/>
+        </w:rPr>
+        <w:t>th</w:t>
+      </w:r>
+      <w:r>
+        <w:rPr>
+          <w:rFonts w:ascii="Calibri" w:eastAsia="DejaVu Sans Condensed" w:hAnsi="Calibri"/>
+          <w:lang w:val="en-GB"/>
+        </w:rPr>
+        <w:t xml:space="preserve"> violon plot to understand the evolition of the selected variable, as well as the health factors (by using year slider).</w:t>
       </w:r>
     </w:p>
     <w:p>
@@ -588,12 +667,14 @@
         <w:jc w:val="both"/>
         <w:rPr>
           <w:rFonts w:ascii="Calibri" w:eastAsia="DejaVu Sans Condensed" w:hAnsi="Calibri"/>
+          <w:b/>
           <w:lang w:val="en-GB"/>
         </w:rPr>
       </w:pPr>
       <w:r>
         <w:rPr>
           <w:rFonts w:ascii="Calibri" w:eastAsia="DejaVu Sans Condensed" w:hAnsi="Calibri" w:cs="DejaVu Sans Condensed"/>
+          <w:b/>
           <w:lang w:val="en-GB"/>
         </w:rPr>
         <w:t>Health influencer slider</w:t>
@@ -615,7 +696,7 @@
         <w:rPr>
           <w:rFonts w:ascii="Calibri" w:eastAsia="DejaVu Sans Condensed" w:hAnsi="Calibri" w:cs="DejaVu Sans Condensed"/>
         </w:rPr>
-        <w:t>You can use this to select the health influencer you want to analyze with more care.</w:t>
+        <w:t>You can use this to select the health influencer you want to analyze.</w:t>
       </w:r>
     </w:p>
     <w:p>
@@ -632,15 +713,25 @@
         <w:outlineLvl w:val="3"/>
         <w:rPr>
           <w:rFonts w:ascii="Calibri" w:eastAsia="DejaVu Sans Condensed" w:hAnsi="Calibri" w:cs="DejaVu Sans Condensed"/>
+          <w:b/>
           <w:lang w:val="en-GB"/>
         </w:rPr>
       </w:pPr>
       <w:r>
         <w:rPr>
           <w:rFonts w:ascii="Calibri" w:eastAsia="DejaVu Sans Condensed" w:hAnsi="Calibri" w:cs="DejaVu Sans Condensed"/>
+          <w:b/>
           <w:lang w:val="en-GB"/>
         </w:rPr>
         <w:t>Health influencer label</w:t>
+      </w:r>
+      <w:r>
+        <w:rPr>
+          <w:rFonts w:ascii="Calibri" w:eastAsia="DejaVu Sans Condensed" w:hAnsi="Calibri" w:cs="DejaVu Sans Condensed"/>
+          <w:b/>
+          <w:lang w:val="en-GB"/>
+        </w:rPr>
+        <w:t xml:space="preserve"> and Pictogram legend</w:t>
       </w:r>
     </w:p>
     <w:p>
@@ -660,6 +751,12 @@
           <w:rFonts w:ascii="Calibri" w:eastAsia="DejaVu Sans Condensed" w:hAnsi="Calibri" w:cs="DejaVu Sans Condensed"/>
         </w:rPr>
         <w:t>This serves as a label for the icons close to the plots, so the user can understand which data is in the plots</w:t>
+      </w:r>
+      <w:r>
+        <w:rPr>
+          <w:rFonts w:ascii="Calibri" w:eastAsia="DejaVu Sans Condensed" w:hAnsi="Calibri" w:cs="DejaVu Sans Condensed"/>
+        </w:rPr>
+        <w:t>.The Pictogram legent assiciates the pictograms with their meaning.</w:t>
       </w:r>
     </w:p>
     <w:p>
@@ -676,12 +773,14 @@
         <w:outlineLvl w:val="3"/>
         <w:rPr>
           <w:rFonts w:ascii="Calibri" w:eastAsia="DejaVu Sans Condensed" w:hAnsi="Calibri" w:cs="DejaVu Sans Condensed"/>
+          <w:b/>
           <w:lang w:val="en-GB"/>
         </w:rPr>
       </w:pPr>
       <w:r>
         <w:rPr>
           <w:rFonts w:ascii="Calibri" w:eastAsia="DejaVu Sans Condensed" w:hAnsi="Calibri" w:cs="DejaVu Sans Condensed"/>
+          <w:b/>
           <w:lang w:val="en-GB"/>
         </w:rPr>
         <w:t>Years slider</w:t>
@@ -790,6 +889,7 @@
         <w:rPr>
           <w:rFonts w:ascii="Calibri" w:eastAsia="DejaVu Sans Condensed" w:hAnsi="Calibri"/>
         </w:rPr>
+        <w:lastRenderedPageBreak/>
         <w:t>Map -&gt; Colour: filling each country with the colour of the selected variable.</w:t>
       </w:r>
     </w:p>
@@ -808,7 +908,6 @@
         <w:rPr>
           <w:rFonts w:ascii="Calibri" w:eastAsia="DejaVu Sans Condensed" w:hAnsi="Calibri"/>
         </w:rPr>
-        <w:lastRenderedPageBreak/>
         <w:t>Channel -&gt; colour -&gt; hue: a higher value for the hue represents a higher value of the selected variable.</w:t>
       </w:r>
     </w:p>
@@ -1368,7 +1467,6 @@
         </w:rPr>
         <w:br/>
       </w:r>
-      <w:bookmarkStart w:id="0" w:name="_GoBack"/>
       <w:r>
         <w:rPr>
           <w:rFonts w:ascii="Calibri" w:eastAsia="DejaVu Sans Condensed" w:hAnsi="Calibri" w:cs="DejaVu Sans Condensed"/>
@@ -1376,7 +1474,6 @@
         </w:rPr>
         <w:t>Channel -&gt; colour: represents the relation between the coulor with each influencer (word on its right)</w:t>
       </w:r>
-      <w:bookmarkEnd w:id="0"/>
     </w:p>
     <w:p>
       <w:pPr>
@@ -1546,8 +1643,8 @@
         </w:rPr>
         <w:lastRenderedPageBreak/>
         <w:drawing>
-          <wp:inline distT="0" distB="0" distL="0" distR="0" wp14:anchorId="5D9E5DCD" wp14:editId="6FA52E40">
-            <wp:extent cx="3388867" cy="1744394"/>
+          <wp:inline distT="0" distB="0" distL="0" distR="0" wp14:anchorId="5D9E5DCD" wp14:editId="5B11D6FD">
+            <wp:extent cx="3329369" cy="1713767"/>
             <wp:effectExtent l="0" t="0" r="0" b="0"/>
             <wp:docPr id="46" name="Imagem 5">
               <a:extLst xmlns:a="http://schemas.openxmlformats.org/drawingml/2006/main">
@@ -1583,7 +1680,7 @@
                   <pic:spPr>
                     <a:xfrm>
                       <a:off x="0" y="0"/>
-                      <a:ext cx="3412173" cy="1756391"/>
+                      <a:ext cx="3354102" cy="1726498"/>
                     </a:xfrm>
                     <a:prstGeom prst="rect">
                       <a:avLst/>
@@ -1600,9 +1697,9 @@
           <w:rFonts w:ascii="Calibri" w:eastAsia="DejaVu Sans Condensed" w:hAnsi="Calibri"/>
         </w:rPr>
         <w:drawing>
-          <wp:inline distT="0" distB="0" distL="0" distR="0" wp14:anchorId="0A020C8E" wp14:editId="631BAE37">
-            <wp:extent cx="2581459" cy="1941341"/>
-            <wp:effectExtent l="0" t="0" r="0" b="1905"/>
+          <wp:inline distT="0" distB="0" distL="0" distR="0" wp14:anchorId="0A020C8E" wp14:editId="3ACC4498">
+            <wp:extent cx="2525151" cy="1898995"/>
+            <wp:effectExtent l="0" t="0" r="8890" b="6350"/>
             <wp:docPr id="15" name="Imagem 14">
               <a:extLst xmlns:a="http://schemas.openxmlformats.org/drawingml/2006/main">
                 <a:ext uri="{FF2B5EF4-FFF2-40B4-BE49-F238E27FC236}">
@@ -1637,7 +1734,7 @@
                   <pic:spPr>
                     <a:xfrm>
                       <a:off x="0" y="0"/>
-                      <a:ext cx="2594817" cy="1951387"/>
+                      <a:ext cx="2629090" cy="1977160"/>
                     </a:xfrm>
                     <a:prstGeom prst="rect">
                       <a:avLst/>
@@ -2150,52 +2247,42 @@
         <w:widowControl w:val="0"/>
         <w:suppressAutoHyphens/>
         <w:spacing w:after="0"/>
-        <w:ind w:firstLine="720"/>
         <w:jc w:val="both"/>
         <w:rPr>
           <w:rFonts w:ascii="Calibri" w:eastAsia="DejaVu Sans Condensed" w:hAnsi="Calibri"/>
-          <w:lang w:val="en-GB"/>
-        </w:rPr>
-      </w:pPr>
-    </w:p>
-    <w:p>
-      <w:pPr>
-        <w:widowControl w:val="0"/>
-        <w:suppressAutoHyphens/>
-        <w:spacing w:after="0"/>
-        <w:jc w:val="both"/>
-        <w:rPr>
-          <w:rFonts w:ascii="Calibri" w:eastAsia="DejaVu Sans Condensed" w:hAnsi="Calibri"/>
-          <w:b/>
-          <w:lang w:val="en-GB"/>
-        </w:rPr>
-      </w:pPr>
-      <w:r>
-        <w:rPr>
-          <w:rFonts w:ascii="Calibri" w:eastAsia="DejaVu Sans Condensed" w:hAnsi="Calibri"/>
-          <w:b/>
-          <w:lang w:val="en-GB"/>
-        </w:rPr>
-        <w:t>Other questions:</w:t>
-      </w:r>
-    </w:p>
-    <w:p>
-      <w:pPr>
-        <w:widowControl w:val="0"/>
-        <w:suppressAutoHyphens/>
-        <w:spacing w:after="0"/>
-        <w:jc w:val="both"/>
-        <w:rPr>
-          <w:rFonts w:ascii="Calibri" w:eastAsia="DejaVu Sans Condensed" w:hAnsi="Calibri"/>
-          <w:lang w:val="en-GB"/>
-        </w:rPr>
-      </w:pPr>
-      <w:r>
-        <w:rPr>
-          <w:rFonts w:ascii="Calibri" w:eastAsia="DejaVu Sans Condensed" w:hAnsi="Calibri"/>
-          <w:lang w:val="en-GB"/>
-        </w:rPr>
-        <w:t>Where is the wage higher?</w:t>
+          <w:b/>
+          <w:u w:val="single"/>
+          <w:lang w:val="en-GB"/>
+        </w:rPr>
+      </w:pPr>
+      <w:r>
+        <w:rPr>
+          <w:rFonts w:ascii="Calibri" w:eastAsia="DejaVu Sans Condensed" w:hAnsi="Calibri"/>
+          <w:b/>
+          <w:u w:val="single"/>
+          <w:lang w:val="en-GB"/>
+        </w:rPr>
+        <w:t xml:space="preserve">The questions proposed previously are quite similar </w:t>
+      </w:r>
+      <w:r>
+        <w:rPr>
+          <w:rFonts w:ascii="Calibri" w:eastAsia="DejaVu Sans Condensed" w:hAnsi="Calibri"/>
+          <w:b/>
+          <w:u w:val="single"/>
+          <w:lang w:val="en-GB"/>
+        </w:rPr>
+        <w:t xml:space="preserve">to question 1 </w:t>
+      </w:r>
+      <w:bookmarkStart w:id="0" w:name="_GoBack"/>
+      <w:bookmarkEnd w:id="0"/>
+      <w:r>
+        <w:rPr>
+          <w:rFonts w:ascii="Calibri" w:eastAsia="DejaVu Sans Condensed" w:hAnsi="Calibri"/>
+          <w:b/>
+          <w:u w:val="single"/>
+          <w:lang w:val="en-GB"/>
+        </w:rPr>
+        <w:t>in therms of analysis. So we proposed ather related questios as well. To show the versatility of the visualization.</w:t>
       </w:r>
     </w:p>
     <w:p>
@@ -2210,59 +2297,6 @@
           <w:lang w:val="en-GB"/>
         </w:rPr>
       </w:pPr>
-      <w:r>
-        <w:rPr>
-          <w:rFonts w:ascii="Calibri" w:eastAsia="DejaVu Sans Condensed" w:hAnsi="Calibri"/>
-          <w:b/>
-          <w:noProof/>
-          <w:lang w:val="en-GB"/>
-        </w:rPr>
-        <w:drawing>
-          <wp:inline distT="0" distB="0" distL="0" distR="0" wp14:anchorId="7B13788C" wp14:editId="35049ED4">
-            <wp:extent cx="2154728" cy="986399"/>
-            <wp:effectExtent l="0" t="0" r="0" b="0"/>
-            <wp:docPr id="49" name="Imagem 49"/>
-            <wp:cNvGraphicFramePr>
-              <a:graphicFrameLocks xmlns:a="http://schemas.openxmlformats.org/drawingml/2006/main" noChangeAspect="1"/>
-            </wp:cNvGraphicFramePr>
-            <a:graphic xmlns:a="http://schemas.openxmlformats.org/drawingml/2006/main">
-              <a:graphicData uri="http://schemas.openxmlformats.org/drawingml/2006/picture">
-                <pic:pic xmlns:pic="http://schemas.openxmlformats.org/drawingml/2006/picture">
-                  <pic:nvPicPr>
-                    <pic:cNvPr id="0" name="Picture 3"/>
-                    <pic:cNvPicPr>
-                      <a:picLocks noChangeAspect="1" noChangeArrowheads="1"/>
-                    </pic:cNvPicPr>
-                  </pic:nvPicPr>
-                  <pic:blipFill>
-                    <a:blip r:embed="rId9">
-                      <a:extLst>
-                        <a:ext uri="{28A0092B-C50C-407E-A947-70E740481C1C}">
-                          <a14:useLocalDpi xmlns:a14="http://schemas.microsoft.com/office/drawing/2010/main" val="0"/>
-                        </a:ext>
-                      </a:extLst>
-                    </a:blip>
-                    <a:srcRect/>
-                    <a:stretch>
-                      <a:fillRect/>
-                    </a:stretch>
-                  </pic:blipFill>
-                  <pic:spPr bwMode="auto">
-                    <a:xfrm>
-                      <a:off x="0" y="0"/>
-                      <a:ext cx="2196581" cy="1005559"/>
-                    </a:xfrm>
-                    <a:prstGeom prst="rect">
-                      <a:avLst/>
-                    </a:prstGeom>
-                    <a:noFill/>
-                  </pic:spPr>
-                </pic:pic>
-              </a:graphicData>
-            </a:graphic>
-          </wp:inline>
-        </w:drawing>
-      </w:r>
     </w:p>
     <w:p>
       <w:pPr>
@@ -2272,82 +2306,469 @@
         <w:jc w:val="both"/>
         <w:rPr>
           <w:rFonts w:ascii="Calibri" w:eastAsia="DejaVu Sans Condensed" w:hAnsi="Calibri"/>
-          <w:lang w:val="en-GB"/>
-        </w:rPr>
-      </w:pPr>
-      <w:r>
-        <w:rPr>
-          <w:rFonts w:ascii="Calibri" w:eastAsia="DejaVu Sans Condensed" w:hAnsi="Calibri"/>
-          <w:lang w:val="en-GB"/>
-        </w:rPr>
-        <w:t>Are Is there a good correlation between Self reported happiness and drinking alcohol?</w:t>
-      </w:r>
-    </w:p>
-    <w:p>
-      <w:pPr>
-        <w:widowControl w:val="0"/>
-        <w:suppressAutoHyphens/>
-        <w:spacing w:after="0"/>
-        <w:ind w:firstLine="720"/>
-        <w:jc w:val="both"/>
-        <w:rPr>
-          <w:rFonts w:ascii="Calibri" w:eastAsia="DejaVu Sans Condensed" w:hAnsi="Calibri"/>
-          <w:lang w:val="en-GB"/>
-        </w:rPr>
-      </w:pPr>
-      <w:r>
-        <w:rPr>
-          <w:rFonts w:ascii="Calibri" w:eastAsia="DejaVu Sans Condensed" w:hAnsi="Calibri"/>
-          <w:noProof/>
-          <w:lang w:val="en-GB"/>
-        </w:rPr>
-        <w:drawing>
-          <wp:inline distT="0" distB="0" distL="0" distR="0" wp14:anchorId="04996E0D" wp14:editId="19654194">
-            <wp:extent cx="4093991" cy="834712"/>
-            <wp:effectExtent l="0" t="0" r="1905" b="0"/>
-            <wp:docPr id="50" name="Imagem 50"/>
-            <wp:cNvGraphicFramePr>
-              <a:graphicFrameLocks xmlns:a="http://schemas.openxmlformats.org/drawingml/2006/main" noChangeAspect="1"/>
-            </wp:cNvGraphicFramePr>
-            <a:graphic xmlns:a="http://schemas.openxmlformats.org/drawingml/2006/main">
-              <a:graphicData uri="http://schemas.openxmlformats.org/drawingml/2006/picture">
-                <pic:pic xmlns:pic="http://schemas.openxmlformats.org/drawingml/2006/picture">
-                  <pic:nvPicPr>
-                    <pic:cNvPr id="0" name="Picture 4"/>
-                    <pic:cNvPicPr>
-                      <a:picLocks noChangeAspect="1" noChangeArrowheads="1"/>
-                    </pic:cNvPicPr>
-                  </pic:nvPicPr>
-                  <pic:blipFill>
-                    <a:blip r:embed="rId10">
-                      <a:extLst>
-                        <a:ext uri="{28A0092B-C50C-407E-A947-70E740481C1C}">
-                          <a14:useLocalDpi xmlns:a14="http://schemas.microsoft.com/office/drawing/2010/main" val="0"/>
-                        </a:ext>
-                      </a:extLst>
-                    </a:blip>
-                    <a:srcRect/>
-                    <a:stretch>
-                      <a:fillRect/>
-                    </a:stretch>
-                  </pic:blipFill>
-                  <pic:spPr bwMode="auto">
-                    <a:xfrm>
-                      <a:off x="0" y="0"/>
-                      <a:ext cx="4241021" cy="864690"/>
-                    </a:xfrm>
-                    <a:prstGeom prst="rect">
-                      <a:avLst/>
-                    </a:prstGeom>
-                    <a:noFill/>
-                  </pic:spPr>
-                </pic:pic>
-              </a:graphicData>
-            </a:graphic>
-          </wp:inline>
-        </w:drawing>
-      </w:r>
-    </w:p>
+          <w:b/>
+          <w:lang w:val="en-GB"/>
+        </w:rPr>
+      </w:pPr>
+      <w:r>
+        <w:rPr>
+          <w:rFonts w:ascii="Calibri" w:eastAsia="DejaVu Sans Condensed" w:hAnsi="Calibri"/>
+          <w:b/>
+          <w:lang w:val="en-GB"/>
+        </w:rPr>
+        <w:t>Other questions:</w:t>
+      </w:r>
+    </w:p>
+    <w:tbl>
+      <w:tblPr>
+        <w:tblStyle w:val="TabelacomGrelha"/>
+        <w:tblW w:w="0" w:type="auto"/>
+        <w:tblBorders>
+          <w:top w:val="none" w:sz="0" w:space="0" w:color="auto"/>
+          <w:left w:val="none" w:sz="0" w:space="0" w:color="auto"/>
+          <w:bottom w:val="none" w:sz="0" w:space="0" w:color="auto"/>
+          <w:right w:val="none" w:sz="0" w:space="0" w:color="auto"/>
+          <w:insideH w:val="none" w:sz="0" w:space="0" w:color="auto"/>
+          <w:insideV w:val="none" w:sz="0" w:space="0" w:color="auto"/>
+        </w:tblBorders>
+        <w:tblLook w:val="04A0" w:firstRow="1" w:lastRow="0" w:firstColumn="1" w:lastColumn="0" w:noHBand="0" w:noVBand="1"/>
+      </w:tblPr>
+      <w:tblGrid>
+        <w:gridCol w:w="4683"/>
+        <w:gridCol w:w="5165"/>
+      </w:tblGrid>
+      <w:tr>
+        <w:tc>
+          <w:tcPr>
+            <w:tcW w:w="4924" w:type="dxa"/>
+          </w:tcPr>
+          <w:p>
+            <w:pPr>
+              <w:widowControl w:val="0"/>
+              <w:suppressAutoHyphens/>
+              <w:spacing w:after="0"/>
+              <w:jc w:val="both"/>
+              <w:rPr>
+                <w:rFonts w:ascii="Calibri" w:eastAsia="DejaVu Sans Condensed" w:hAnsi="Calibri"/>
+                <w:lang w:val="en-GB"/>
+              </w:rPr>
+            </w:pPr>
+            <w:r>
+              <w:rPr>
+                <w:rFonts w:ascii="Calibri" w:eastAsia="DejaVu Sans Condensed" w:hAnsi="Calibri"/>
+                <w:lang w:val="en-GB"/>
+              </w:rPr>
+              <w:t>Where is the wage higher?</w:t>
+            </w:r>
+          </w:p>
+          <w:p>
+            <w:pPr>
+              <w:widowControl w:val="0"/>
+              <w:suppressAutoHyphens/>
+              <w:spacing w:after="0"/>
+              <w:jc w:val="both"/>
+              <w:rPr>
+                <w:rFonts w:ascii="Calibri" w:eastAsia="DejaVu Sans Condensed" w:hAnsi="Calibri"/>
+                <w:lang w:val="en-GB"/>
+              </w:rPr>
+            </w:pPr>
+            <w:r>
+              <w:rPr>
+                <w:rFonts w:ascii="Calibri" w:eastAsia="DejaVu Sans Condensed" w:hAnsi="Calibri"/>
+                <w:b/>
+                <w:noProof/>
+                <w:lang w:val="en-GB"/>
+              </w:rPr>
+              <w:drawing>
+                <wp:inline distT="0" distB="0" distL="0" distR="0" wp14:anchorId="166A632A" wp14:editId="0A6AFA28">
+                  <wp:extent cx="2154728" cy="986399"/>
+                  <wp:effectExtent l="0" t="0" r="0" b="0"/>
+                  <wp:docPr id="49" name="Imagem 49"/>
+                  <wp:cNvGraphicFramePr>
+                    <a:graphicFrameLocks xmlns:a="http://schemas.openxmlformats.org/drawingml/2006/main" noChangeAspect="1"/>
+                  </wp:cNvGraphicFramePr>
+                  <a:graphic xmlns:a="http://schemas.openxmlformats.org/drawingml/2006/main">
+                    <a:graphicData uri="http://schemas.openxmlformats.org/drawingml/2006/picture">
+                      <pic:pic xmlns:pic="http://schemas.openxmlformats.org/drawingml/2006/picture">
+                        <pic:nvPicPr>
+                          <pic:cNvPr id="0" name="Picture 3"/>
+                          <pic:cNvPicPr>
+                            <a:picLocks noChangeAspect="1" noChangeArrowheads="1"/>
+                          </pic:cNvPicPr>
+                        </pic:nvPicPr>
+                        <pic:blipFill>
+                          <a:blip r:embed="rId9">
+                            <a:extLst>
+                              <a:ext uri="{28A0092B-C50C-407E-A947-70E740481C1C}">
+                                <a14:useLocalDpi xmlns:a14="http://schemas.microsoft.com/office/drawing/2010/main" val="0"/>
+                              </a:ext>
+                            </a:extLst>
+                          </a:blip>
+                          <a:srcRect/>
+                          <a:stretch>
+                            <a:fillRect/>
+                          </a:stretch>
+                        </pic:blipFill>
+                        <pic:spPr bwMode="auto">
+                          <a:xfrm>
+                            <a:off x="0" y="0"/>
+                            <a:ext cx="2196581" cy="1005559"/>
+                          </a:xfrm>
+                          <a:prstGeom prst="rect">
+                            <a:avLst/>
+                          </a:prstGeom>
+                          <a:noFill/>
+                        </pic:spPr>
+                      </pic:pic>
+                    </a:graphicData>
+                  </a:graphic>
+                </wp:inline>
+              </w:drawing>
+            </w:r>
+          </w:p>
+          <w:p>
+            <w:pPr>
+              <w:widowControl w:val="0"/>
+              <w:suppressAutoHyphens/>
+              <w:spacing w:after="0"/>
+              <w:jc w:val="both"/>
+              <w:rPr>
+                <w:rFonts w:ascii="Calibri" w:eastAsia="DejaVu Sans Condensed" w:hAnsi="Calibri"/>
+                <w:b/>
+                <w:lang w:val="en-GB"/>
+              </w:rPr>
+            </w:pPr>
+          </w:p>
+        </w:tc>
+        <w:tc>
+          <w:tcPr>
+            <w:tcW w:w="4924" w:type="dxa"/>
+          </w:tcPr>
+          <w:p>
+            <w:pPr>
+              <w:widowControl w:val="0"/>
+              <w:suppressAutoHyphens/>
+              <w:spacing w:after="0"/>
+              <w:jc w:val="both"/>
+              <w:rPr>
+                <w:rFonts w:ascii="Calibri" w:eastAsia="DejaVu Sans Condensed" w:hAnsi="Calibri"/>
+                <w:lang w:val="en-GB"/>
+              </w:rPr>
+            </w:pPr>
+            <w:r>
+              <w:rPr>
+                <w:rFonts w:ascii="Calibri" w:eastAsia="DejaVu Sans Condensed" w:hAnsi="Calibri"/>
+                <w:lang w:val="en-GB"/>
+              </w:rPr>
+              <w:t>Are Is there a good correlation between Self reported happiness and drinking alcohol?</w:t>
+            </w:r>
+          </w:p>
+          <w:p>
+            <w:pPr>
+              <w:widowControl w:val="0"/>
+              <w:suppressAutoHyphens/>
+              <w:spacing w:after="0"/>
+              <w:jc w:val="both"/>
+              <w:rPr>
+                <w:rFonts w:ascii="Calibri" w:eastAsia="DejaVu Sans Condensed" w:hAnsi="Calibri"/>
+                <w:lang w:val="en-GB"/>
+              </w:rPr>
+            </w:pPr>
+            <w:r>
+              <w:rPr>
+                <w:rFonts w:ascii="Calibri" w:eastAsia="DejaVu Sans Condensed" w:hAnsi="Calibri"/>
+                <w:noProof/>
+                <w:lang w:val="en-GB"/>
+              </w:rPr>
+              <w:drawing>
+                <wp:inline distT="0" distB="0" distL="0" distR="0" wp14:anchorId="7D28344A" wp14:editId="0A6AF432">
+                  <wp:extent cx="3319976" cy="676901"/>
+                  <wp:effectExtent l="0" t="0" r="0" b="0"/>
+                  <wp:docPr id="50" name="Imagem 50"/>
+                  <wp:cNvGraphicFramePr>
+                    <a:graphicFrameLocks xmlns:a="http://schemas.openxmlformats.org/drawingml/2006/main" noChangeAspect="1"/>
+                  </wp:cNvGraphicFramePr>
+                  <a:graphic xmlns:a="http://schemas.openxmlformats.org/drawingml/2006/main">
+                    <a:graphicData uri="http://schemas.openxmlformats.org/drawingml/2006/picture">
+                      <pic:pic xmlns:pic="http://schemas.openxmlformats.org/drawingml/2006/picture">
+                        <pic:nvPicPr>
+                          <pic:cNvPr id="0" name="Picture 4"/>
+                          <pic:cNvPicPr>
+                            <a:picLocks noChangeAspect="1" noChangeArrowheads="1"/>
+                          </pic:cNvPicPr>
+                        </pic:nvPicPr>
+                        <pic:blipFill>
+                          <a:blip r:embed="rId10">
+                            <a:extLst>
+                              <a:ext uri="{28A0092B-C50C-407E-A947-70E740481C1C}">
+                                <a14:useLocalDpi xmlns:a14="http://schemas.microsoft.com/office/drawing/2010/main" val="0"/>
+                              </a:ext>
+                            </a:extLst>
+                          </a:blip>
+                          <a:srcRect/>
+                          <a:stretch>
+                            <a:fillRect/>
+                          </a:stretch>
+                        </pic:blipFill>
+                        <pic:spPr bwMode="auto">
+                          <a:xfrm>
+                            <a:off x="0" y="0"/>
+                            <a:ext cx="3549069" cy="723610"/>
+                          </a:xfrm>
+                          <a:prstGeom prst="rect">
+                            <a:avLst/>
+                          </a:prstGeom>
+                          <a:noFill/>
+                        </pic:spPr>
+                      </pic:pic>
+                    </a:graphicData>
+                  </a:graphic>
+                </wp:inline>
+              </w:drawing>
+            </w:r>
+          </w:p>
+          <w:p>
+            <w:pPr>
+              <w:widowControl w:val="0"/>
+              <w:suppressAutoHyphens/>
+              <w:spacing w:after="0"/>
+              <w:jc w:val="both"/>
+              <w:rPr>
+                <w:rFonts w:ascii="Calibri" w:eastAsia="DejaVu Sans Condensed" w:hAnsi="Calibri"/>
+                <w:b/>
+                <w:lang w:val="en-GB"/>
+              </w:rPr>
+            </w:pPr>
+          </w:p>
+        </w:tc>
+      </w:tr>
+      <w:tr>
+        <w:tc>
+          <w:tcPr>
+            <w:tcW w:w="4924" w:type="dxa"/>
+          </w:tcPr>
+          <w:p>
+            <w:pPr>
+              <w:widowControl w:val="0"/>
+              <w:suppressAutoHyphens/>
+              <w:spacing w:after="0"/>
+              <w:jc w:val="both"/>
+              <w:rPr>
+                <w:rFonts w:ascii="Calibri" w:eastAsia="DejaVu Sans Condensed" w:hAnsi="Calibri"/>
+                <w:lang w:val="en-GB"/>
+              </w:rPr>
+            </w:pPr>
+            <w:r>
+              <w:rPr>
+                <w:rFonts w:ascii="Calibri" w:eastAsia="DejaVu Sans Condensed" w:hAnsi="Calibri"/>
+                <w:lang w:val="en-GB"/>
+              </w:rPr>
+              <w:t>Are people getting unhappier?</w:t>
+            </w:r>
+          </w:p>
+          <w:p>
+            <w:pPr>
+              <w:widowControl w:val="0"/>
+              <w:suppressAutoHyphens/>
+              <w:spacing w:after="0"/>
+              <w:jc w:val="both"/>
+              <w:rPr>
+                <w:rFonts w:ascii="Calibri" w:eastAsia="DejaVu Sans Condensed" w:hAnsi="Calibri"/>
+                <w:lang w:val="en-GB"/>
+              </w:rPr>
+            </w:pPr>
+          </w:p>
+          <w:p>
+            <w:pPr>
+              <w:widowControl w:val="0"/>
+              <w:suppressAutoHyphens/>
+              <w:spacing w:after="0"/>
+              <w:jc w:val="both"/>
+              <w:rPr>
+                <w:rFonts w:ascii="Calibri" w:eastAsia="DejaVu Sans Condensed" w:hAnsi="Calibri"/>
+                <w:lang w:val="en-GB"/>
+              </w:rPr>
+            </w:pPr>
+            <w:r>
+              <w:rPr>
+                <w:rFonts w:ascii="Calibri" w:eastAsia="DejaVu Sans Condensed" w:hAnsi="Calibri"/>
+                <w:noProof/>
+                <w:lang w:val="en-GB"/>
+              </w:rPr>
+              <w:drawing>
+                <wp:inline distT="0" distB="0" distL="0" distR="0" wp14:anchorId="7F416879" wp14:editId="0B51F8C6">
+                  <wp:extent cx="2996419" cy="753981"/>
+                  <wp:effectExtent l="0" t="0" r="0" b="0"/>
+                  <wp:docPr id="52" name="Imagem 52"/>
+                  <wp:cNvGraphicFramePr>
+                    <a:graphicFrameLocks xmlns:a="http://schemas.openxmlformats.org/drawingml/2006/main" noChangeAspect="1"/>
+                  </wp:cNvGraphicFramePr>
+                  <a:graphic xmlns:a="http://schemas.openxmlformats.org/drawingml/2006/main">
+                    <a:graphicData uri="http://schemas.openxmlformats.org/drawingml/2006/picture">
+                      <pic:pic xmlns:pic="http://schemas.openxmlformats.org/drawingml/2006/picture">
+                        <pic:nvPicPr>
+                          <pic:cNvPr id="0" name="Picture 6"/>
+                          <pic:cNvPicPr>
+                            <a:picLocks noChangeAspect="1" noChangeArrowheads="1"/>
+                          </pic:cNvPicPr>
+                        </pic:nvPicPr>
+                        <pic:blipFill>
+                          <a:blip r:embed="rId11">
+                            <a:extLst>
+                              <a:ext uri="{28A0092B-C50C-407E-A947-70E740481C1C}">
+                                <a14:useLocalDpi xmlns:a14="http://schemas.microsoft.com/office/drawing/2010/main" val="0"/>
+                              </a:ext>
+                            </a:extLst>
+                          </a:blip>
+                          <a:srcRect/>
+                          <a:stretch>
+                            <a:fillRect/>
+                          </a:stretch>
+                        </pic:blipFill>
+                        <pic:spPr bwMode="auto">
+                          <a:xfrm>
+                            <a:off x="0" y="0"/>
+                            <a:ext cx="3143821" cy="791071"/>
+                          </a:xfrm>
+                          <a:prstGeom prst="rect">
+                            <a:avLst/>
+                          </a:prstGeom>
+                          <a:noFill/>
+                        </pic:spPr>
+                      </pic:pic>
+                    </a:graphicData>
+                  </a:graphic>
+                </wp:inline>
+              </w:drawing>
+            </w:r>
+          </w:p>
+          <w:p>
+            <w:pPr>
+              <w:widowControl w:val="0"/>
+              <w:suppressAutoHyphens/>
+              <w:spacing w:after="0"/>
+              <w:jc w:val="both"/>
+              <w:rPr>
+                <w:rFonts w:ascii="Calibri" w:eastAsia="DejaVu Sans Condensed" w:hAnsi="Calibri"/>
+                <w:b/>
+                <w:lang w:val="en-GB"/>
+              </w:rPr>
+            </w:pPr>
+          </w:p>
+        </w:tc>
+        <w:tc>
+          <w:tcPr>
+            <w:tcW w:w="4924" w:type="dxa"/>
+          </w:tcPr>
+          <w:p>
+            <w:pPr>
+              <w:widowControl w:val="0"/>
+              <w:suppressAutoHyphens/>
+              <w:spacing w:after="0"/>
+              <w:jc w:val="both"/>
+              <w:rPr>
+                <w:rFonts w:ascii="Calibri" w:eastAsia="DejaVu Sans Condensed" w:hAnsi="Calibri"/>
+                <w:lang w:val="en-GB"/>
+              </w:rPr>
+            </w:pPr>
+            <w:r>
+              <w:rPr>
+                <w:rFonts w:ascii="Calibri" w:eastAsia="DejaVu Sans Condensed" w:hAnsi="Calibri"/>
+                <w:lang w:val="en-GB"/>
+              </w:rPr>
+              <w:lastRenderedPageBreak/>
+              <w:t>Are people in Asia Working more hours?</w:t>
+            </w:r>
+          </w:p>
+          <w:p>
+            <w:pPr>
+              <w:widowControl w:val="0"/>
+              <w:suppressAutoHyphens/>
+              <w:spacing w:after="0"/>
+              <w:jc w:val="both"/>
+              <w:rPr>
+                <w:rFonts w:ascii="Calibri" w:eastAsia="DejaVu Sans Condensed" w:hAnsi="Calibri"/>
+                <w:lang w:val="en-GB"/>
+              </w:rPr>
+            </w:pPr>
+          </w:p>
+          <w:p>
+            <w:pPr>
+              <w:spacing w:after="0"/>
+              <w:rPr>
+                <w:rFonts w:ascii="Courier New" w:hAnsi="Courier New" w:cs="Courier New"/>
+                <w:sz w:val="18"/>
+              </w:rPr>
+            </w:pPr>
+            <w:r>
+              <w:rPr>
+                <w:rFonts w:ascii="Courier New" w:hAnsi="Courier New" w:cs="Courier New"/>
+                <w:noProof/>
+                <w:sz w:val="18"/>
+              </w:rPr>
+              <w:drawing>
+                <wp:inline distT="0" distB="0" distL="0" distR="0" wp14:anchorId="28D26EDE" wp14:editId="2BF40FB2">
+                  <wp:extent cx="2436788" cy="725321"/>
+                  <wp:effectExtent l="0" t="0" r="1905" b="0"/>
+                  <wp:docPr id="53" name="Imagem 53"/>
+                  <wp:cNvGraphicFramePr>
+                    <a:graphicFrameLocks xmlns:a="http://schemas.openxmlformats.org/drawingml/2006/main" noChangeAspect="1"/>
+                  </wp:cNvGraphicFramePr>
+                  <a:graphic xmlns:a="http://schemas.openxmlformats.org/drawingml/2006/main">
+                    <a:graphicData uri="http://schemas.openxmlformats.org/drawingml/2006/picture">
+                      <pic:pic xmlns:pic="http://schemas.openxmlformats.org/drawingml/2006/picture">
+                        <pic:nvPicPr>
+                          <pic:cNvPr id="0" name="Picture 7"/>
+                          <pic:cNvPicPr>
+                            <a:picLocks noChangeAspect="1" noChangeArrowheads="1"/>
+                          </pic:cNvPicPr>
+                        </pic:nvPicPr>
+                        <pic:blipFill>
+                          <a:blip r:embed="rId12">
+                            <a:extLst>
+                              <a:ext uri="{28A0092B-C50C-407E-A947-70E740481C1C}">
+                                <a14:useLocalDpi xmlns:a14="http://schemas.microsoft.com/office/drawing/2010/main" val="0"/>
+                              </a:ext>
+                            </a:extLst>
+                          </a:blip>
+                          <a:srcRect/>
+                          <a:stretch>
+                            <a:fillRect/>
+                          </a:stretch>
+                        </pic:blipFill>
+                        <pic:spPr bwMode="auto">
+                          <a:xfrm>
+                            <a:off x="0" y="0"/>
+                            <a:ext cx="2470250" cy="735281"/>
+                          </a:xfrm>
+                          <a:prstGeom prst="rect">
+                            <a:avLst/>
+                          </a:prstGeom>
+                          <a:noFill/>
+                        </pic:spPr>
+                      </pic:pic>
+                    </a:graphicData>
+                  </a:graphic>
+                </wp:inline>
+              </w:drawing>
+            </w:r>
+          </w:p>
+          <w:p>
+            <w:pPr>
+              <w:widowControl w:val="0"/>
+              <w:suppressAutoHyphens/>
+              <w:spacing w:after="0"/>
+              <w:jc w:val="both"/>
+              <w:rPr>
+                <w:rFonts w:ascii="Calibri" w:eastAsia="DejaVu Sans Condensed" w:hAnsi="Calibri"/>
+                <w:b/>
+                <w:lang w:val="en-GB"/>
+              </w:rPr>
+            </w:pPr>
+          </w:p>
+        </w:tc>
+      </w:tr>
+    </w:tbl>
     <w:p>
       <w:pPr>
         <w:widowControl w:val="0"/>
@@ -2359,195 +2780,6 @@
           <w:lang w:val="en-GB"/>
         </w:rPr>
       </w:pPr>
-      <w:r>
-        <w:rPr>
-          <w:rFonts w:ascii="Calibri" w:eastAsia="DejaVu Sans Condensed" w:hAnsi="Calibri"/>
-          <w:lang w:val="en-GB"/>
-        </w:rPr>
-        <w:t>Are people getting unhappier?</w:t>
-      </w:r>
-    </w:p>
-    <w:p>
-      <w:pPr>
-        <w:widowControl w:val="0"/>
-        <w:suppressAutoHyphens/>
-        <w:spacing w:after="0"/>
-        <w:jc w:val="both"/>
-        <w:rPr>
-          <w:rFonts w:ascii="Calibri" w:eastAsia="DejaVu Sans Condensed" w:hAnsi="Calibri"/>
-          <w:lang w:val="en-GB"/>
-        </w:rPr>
-      </w:pPr>
-    </w:p>
-    <w:p>
-      <w:pPr>
-        <w:widowControl w:val="0"/>
-        <w:suppressAutoHyphens/>
-        <w:spacing w:after="0"/>
-        <w:jc w:val="both"/>
-        <w:rPr>
-          <w:rFonts w:ascii="Calibri" w:eastAsia="DejaVu Sans Condensed" w:hAnsi="Calibri"/>
-          <w:lang w:val="en-GB"/>
-        </w:rPr>
-      </w:pPr>
-      <w:r>
-        <w:rPr>
-          <w:rFonts w:ascii="Calibri" w:eastAsia="DejaVu Sans Condensed" w:hAnsi="Calibri"/>
-          <w:noProof/>
-          <w:lang w:val="en-GB"/>
-        </w:rPr>
-        <w:lastRenderedPageBreak/>
-        <w:drawing>
-          <wp:inline distT="0" distB="0" distL="0" distR="0" wp14:anchorId="61D8E828" wp14:editId="0B6DF61F">
-            <wp:extent cx="4358933" cy="1096827"/>
-            <wp:effectExtent l="0" t="0" r="3810" b="0"/>
-            <wp:docPr id="52" name="Imagem 52"/>
-            <wp:cNvGraphicFramePr>
-              <a:graphicFrameLocks xmlns:a="http://schemas.openxmlformats.org/drawingml/2006/main" noChangeAspect="1"/>
-            </wp:cNvGraphicFramePr>
-            <a:graphic xmlns:a="http://schemas.openxmlformats.org/drawingml/2006/main">
-              <a:graphicData uri="http://schemas.openxmlformats.org/drawingml/2006/picture">
-                <pic:pic xmlns:pic="http://schemas.openxmlformats.org/drawingml/2006/picture">
-                  <pic:nvPicPr>
-                    <pic:cNvPr id="0" name="Picture 6"/>
-                    <pic:cNvPicPr>
-                      <a:picLocks noChangeAspect="1" noChangeArrowheads="1"/>
-                    </pic:cNvPicPr>
-                  </pic:nvPicPr>
-                  <pic:blipFill>
-                    <a:blip r:embed="rId11">
-                      <a:extLst>
-                        <a:ext uri="{28A0092B-C50C-407E-A947-70E740481C1C}">
-                          <a14:useLocalDpi xmlns:a14="http://schemas.microsoft.com/office/drawing/2010/main" val="0"/>
-                        </a:ext>
-                      </a:extLst>
-                    </a:blip>
-                    <a:srcRect/>
-                    <a:stretch>
-                      <a:fillRect/>
-                    </a:stretch>
-                  </pic:blipFill>
-                  <pic:spPr bwMode="auto">
-                    <a:xfrm>
-                      <a:off x="0" y="0"/>
-                      <a:ext cx="4485065" cy="1128565"/>
-                    </a:xfrm>
-                    <a:prstGeom prst="rect">
-                      <a:avLst/>
-                    </a:prstGeom>
-                    <a:noFill/>
-                  </pic:spPr>
-                </pic:pic>
-              </a:graphicData>
-            </a:graphic>
-          </wp:inline>
-        </w:drawing>
-      </w:r>
-    </w:p>
-    <w:p>
-      <w:pPr>
-        <w:widowControl w:val="0"/>
-        <w:suppressAutoHyphens/>
-        <w:spacing w:after="0"/>
-        <w:jc w:val="both"/>
-        <w:rPr>
-          <w:rFonts w:ascii="Calibri" w:eastAsia="DejaVu Sans Condensed" w:hAnsi="Calibri"/>
-          <w:lang w:val="en-GB"/>
-        </w:rPr>
-      </w:pPr>
-    </w:p>
-    <w:p>
-      <w:pPr>
-        <w:widowControl w:val="0"/>
-        <w:suppressAutoHyphens/>
-        <w:spacing w:after="0"/>
-        <w:jc w:val="both"/>
-        <w:rPr>
-          <w:rFonts w:ascii="Calibri" w:eastAsia="DejaVu Sans Condensed" w:hAnsi="Calibri"/>
-          <w:lang w:val="en-GB"/>
-        </w:rPr>
-      </w:pPr>
-      <w:r>
-        <w:rPr>
-          <w:rFonts w:ascii="Calibri" w:eastAsia="DejaVu Sans Condensed" w:hAnsi="Calibri"/>
-          <w:lang w:val="en-GB"/>
-        </w:rPr>
-        <w:t>Are people in Asia Working more hours?</w:t>
-      </w:r>
-    </w:p>
-    <w:p>
-      <w:pPr>
-        <w:widowControl w:val="0"/>
-        <w:suppressAutoHyphens/>
-        <w:spacing w:after="0"/>
-        <w:jc w:val="both"/>
-        <w:rPr>
-          <w:rFonts w:ascii="Calibri" w:eastAsia="DejaVu Sans Condensed" w:hAnsi="Calibri"/>
-          <w:lang w:val="en-GB"/>
-        </w:rPr>
-      </w:pPr>
-    </w:p>
-    <w:p>
-      <w:pPr>
-        <w:spacing w:after="0"/>
-        <w:jc w:val="center"/>
-        <w:rPr>
-          <w:rFonts w:ascii="Courier New" w:hAnsi="Courier New" w:cs="Courier New"/>
-          <w:sz w:val="18"/>
-        </w:rPr>
-      </w:pPr>
-      <w:r>
-        <w:rPr>
-          <w:rFonts w:ascii="Courier New" w:hAnsi="Courier New" w:cs="Courier New"/>
-          <w:noProof/>
-          <w:sz w:val="18"/>
-        </w:rPr>
-        <w:drawing>
-          <wp:inline distT="0" distB="0" distL="0" distR="0" wp14:anchorId="3737CE4A" wp14:editId="6F7C3727">
-            <wp:extent cx="3492451" cy="1039543"/>
-            <wp:effectExtent l="0" t="0" r="6350" b="0"/>
-            <wp:docPr id="53" name="Imagem 53"/>
-            <wp:cNvGraphicFramePr>
-              <a:graphicFrameLocks xmlns:a="http://schemas.openxmlformats.org/drawingml/2006/main" noChangeAspect="1"/>
-            </wp:cNvGraphicFramePr>
-            <a:graphic xmlns:a="http://schemas.openxmlformats.org/drawingml/2006/main">
-              <a:graphicData uri="http://schemas.openxmlformats.org/drawingml/2006/picture">
-                <pic:pic xmlns:pic="http://schemas.openxmlformats.org/drawingml/2006/picture">
-                  <pic:nvPicPr>
-                    <pic:cNvPr id="0" name="Picture 7"/>
-                    <pic:cNvPicPr>
-                      <a:picLocks noChangeAspect="1" noChangeArrowheads="1"/>
-                    </pic:cNvPicPr>
-                  </pic:nvPicPr>
-                  <pic:blipFill>
-                    <a:blip r:embed="rId12">
-                      <a:extLst>
-                        <a:ext uri="{28A0092B-C50C-407E-A947-70E740481C1C}">
-                          <a14:useLocalDpi xmlns:a14="http://schemas.microsoft.com/office/drawing/2010/main" val="0"/>
-                        </a:ext>
-                      </a:extLst>
-                    </a:blip>
-                    <a:srcRect/>
-                    <a:stretch>
-                      <a:fillRect/>
-                    </a:stretch>
-                  </pic:blipFill>
-                  <pic:spPr bwMode="auto">
-                    <a:xfrm>
-                      <a:off x="0" y="0"/>
-                      <a:ext cx="3492451" cy="1039543"/>
-                    </a:xfrm>
-                    <a:prstGeom prst="rect">
-                      <a:avLst/>
-                    </a:prstGeom>
-                    <a:noFill/>
-                  </pic:spPr>
-                </pic:pic>
-              </a:graphicData>
-            </a:graphic>
-          </wp:inline>
-        </w:drawing>
-      </w:r>
     </w:p>
     <w:sectPr>
       <w:pgSz w:w="11900" w:h="16840"/>
@@ -5102,7 +5334,7 @@
 </file>
 
 <file path=customXml/itemProps1.xml><?xml version="1.0" encoding="utf-8"?>
-<ds:datastoreItem xmlns:ds="http://schemas.openxmlformats.org/officeDocument/2006/customXml" ds:itemID="{B80EBC9C-1DFE-420A-A9F6-FE144BEDBD1F}">
+<ds:datastoreItem xmlns:ds="http://schemas.openxmlformats.org/officeDocument/2006/customXml" ds:itemID="{3FAFFD45-5503-4189-B356-64A9DB52A1D9}">
   <ds:schemaRefs>
     <ds:schemaRef ds:uri="http://schemas.openxmlformats.org/officeDocument/2006/bibliography"/>
   </ds:schemaRefs>

</xml_diff>